<commit_message>
mer. 16 déc. 2020 18:46:17
</commit_message>
<xml_diff>
--- a/Texte REBUT.docx
+++ b/Texte REBUT.docx
@@ -132,7 +132,25 @@
           <w:szCs w:val="24"/>
           <w:highlight w:val="white"/>
         </w:rPr>
-        <w:t xml:space="preserve">Cette opération est gérée à partir du poste Putty </w:t>
+        <w:t>Cette opération e</w:t>
+      </w:r>
+      <w:r>
+        <w:rPr>
+          <w:rFonts w:cstheme="minorHAnsi"/>
+          <w:sz w:val="24"/>
+          <w:szCs w:val="24"/>
+          <w:highlight w:val="white"/>
+        </w:rPr>
+        <w:t>st gérée à partir du poste atelier</w:t>
+      </w:r>
+      <w:r>
+        <w:rPr>
+          <w:rFonts w:cstheme="minorHAnsi"/>
+          <w:sz w:val="24"/>
+          <w:szCs w:val="24"/>
+          <w:highlight w:val="white"/>
+        </w:rPr>
+        <w:t xml:space="preserve"> </w:t>
       </w:r>
     </w:p>
     <w:p>
@@ -251,7 +269,7 @@
         <w:spacing w:line="240" w:lineRule="auto"/>
       </w:pPr>
       <w:r>
-        <w:t>Avec l’option msise au rebut fournisseur  dans le cas ou vous connaissez le fournisseur des Marchandises</w:t>
+        <w:t>Avec l’option mise au rebut fournisseur  dans le cas ou vous connaissez le fournisseur des Marchandises</w:t>
       </w:r>
     </w:p>
     <w:p>
@@ -279,255 +297,223 @@
     </w:p>
     <w:p>
       <w:pPr>
-        <w:spacing w:line="240" w:lineRule="auto"/>
+        <w:spacing w:after="0" w:line="240" w:lineRule="auto"/>
         <w:jc w:val="both"/>
       </w:pPr>
       <w:r>
-        <w:t xml:space="preserve">rappelons les </w:t>
+        <w:t>&gt;voice5</w:t>
+      </w:r>
+    </w:p>
+    <w:p>
+      <w:pPr>
+        <w:spacing w:after="0" w:line="240" w:lineRule="auto"/>
+        <w:jc w:val="both"/>
+      </w:pPr>
+      <w:r>
+        <w:t xml:space="preserve">rappelons les objectifs et les prérequis pour ce tutoriel </w:t>
+      </w:r>
+    </w:p>
+    <w:p>
+      <w:pPr>
+        <w:spacing w:after="0" w:line="240" w:lineRule="auto"/>
+        <w:jc w:val="both"/>
+      </w:pPr>
+      <w:r>
+        <w:t>L’objectif est d’Apprendre toutes les opérations pour réaliser des rebut avec ou sans Fournisseurs</w:t>
+      </w:r>
+    </w:p>
+    <w:p>
+      <w:pPr>
+        <w:spacing w:after="0" w:line="240" w:lineRule="auto"/>
+        <w:jc w:val="both"/>
+      </w:pPr>
+      <w:r>
+        <w:t xml:space="preserve">Il est nécéssaire au préalable </w:t>
+      </w:r>
+    </w:p>
+    <w:p>
+      <w:pPr>
+        <w:spacing w:after="0" w:line="240" w:lineRule="auto"/>
+        <w:jc w:val="both"/>
+      </w:pPr>
+      <w:r>
+        <w:t>De Maitriser Les principes l’utilisation de Pouti  , ainsi que les notions de fournisseur,et il faut connaitre et savoir choisir les motifs de rebut</w:t>
+      </w:r>
+    </w:p>
+    <w:p>
+      <w:pPr>
+        <w:spacing w:after="0" w:line="240" w:lineRule="auto"/>
+        <w:jc w:val="both"/>
+      </w:pPr>
+    </w:p>
+    <w:p>
+      <w:pPr>
+        <w:spacing w:after="0" w:line="240" w:lineRule="auto"/>
+        <w:jc w:val="both"/>
+      </w:pPr>
+    </w:p>
+    <w:p>
+      <w:pPr>
+        <w:spacing w:after="0" w:line="240" w:lineRule="auto"/>
+        <w:jc w:val="both"/>
+      </w:pPr>
+      <w:r>
+        <w:t>Ce tutoriel sera divisé en 3 chapitres :</w:t>
+      </w:r>
+    </w:p>
+    <w:p>
+      <w:pPr>
+        <w:spacing w:after="0" w:line="240" w:lineRule="auto"/>
+        <w:jc w:val="both"/>
+      </w:pPr>
+      <w:r>
+        <w:t>La mise au rebut, avec fournissseur</w:t>
+      </w:r>
+    </w:p>
+    <w:p>
+      <w:pPr>
+        <w:spacing w:after="0" w:line="240" w:lineRule="auto"/>
+        <w:jc w:val="both"/>
+      </w:pPr>
+      <w:r>
+        <w:t>La mise au rebut,  sans fournisseur</w:t>
+      </w:r>
+    </w:p>
+    <w:p>
+      <w:pPr>
+        <w:spacing w:after="0" w:line="240" w:lineRule="auto"/>
+        <w:jc w:val="both"/>
+      </w:pPr>
+      <w:r>
+        <w:t>Et enfin, comment revenir sur les mouvements  saisis , pour les modifier</w:t>
+      </w:r>
+    </w:p>
+    <w:p>
+      <w:pPr>
+        <w:spacing w:after="0" w:line="240" w:lineRule="auto"/>
+        <w:jc w:val="both"/>
+      </w:pPr>
+    </w:p>
+    <w:p>
+      <w:pPr>
+        <w:spacing w:after="0" w:line="240" w:lineRule="auto"/>
+        <w:jc w:val="both"/>
+        <w:rPr>
+          <w:rFonts w:cstheme="minorHAnsi"/>
+          <w:sz w:val="24"/>
+          <w:szCs w:val="24"/>
+          <w:highlight w:val="white"/>
+        </w:rPr>
+      </w:pPr>
+    </w:p>
+    <w:p>
+      <w:pPr>
+        <w:spacing w:after="0" w:line="240" w:lineRule="auto"/>
+        <w:jc w:val="both"/>
+        <w:rPr>
+          <w:rFonts w:cstheme="minorHAnsi"/>
+          <w:sz w:val="24"/>
+          <w:szCs w:val="24"/>
+          <w:highlight w:val="white"/>
+        </w:rPr>
+      </w:pPr>
+      <w:r>
+        <w:rPr>
+          <w:rFonts w:cstheme="minorHAnsi"/>
+          <w:sz w:val="24"/>
+          <w:szCs w:val="24"/>
+          <w:highlight w:val="white"/>
+        </w:rPr>
+        <w:t>&gt;voice1</w:t>
+      </w:r>
+    </w:p>
+    <w:p>
+      <w:pPr>
+        <w:spacing w:after="0" w:line="240" w:lineRule="auto"/>
+        <w:jc w:val="both"/>
+        <w:rPr>
+          <w:rFonts w:cstheme="minorHAnsi"/>
+          <w:sz w:val="24"/>
+          <w:szCs w:val="24"/>
+          <w:highlight w:val="white"/>
+        </w:rPr>
+      </w:pPr>
+      <w:r>
+        <w:rPr>
+          <w:rFonts w:cstheme="minorHAnsi"/>
+          <w:sz w:val="24"/>
+          <w:szCs w:val="24"/>
+          <w:highlight w:val="white"/>
+        </w:rPr>
+        <w:t>Pour commencer ces opérations, nous nous connectons sur le poste atelier</w:t>
+      </w:r>
+    </w:p>
+    <w:p>
+      <w:pPr>
+        <w:spacing w:after="0" w:line="240" w:lineRule="auto"/>
+        <w:jc w:val="both"/>
+        <w:rPr>
+          <w:rFonts w:cstheme="minorHAnsi"/>
+          <w:sz w:val="24"/>
+          <w:szCs w:val="24"/>
+          <w:highlight w:val="white"/>
+        </w:rPr>
+      </w:pPr>
+    </w:p>
+    <w:p>
+      <w:pPr>
+        <w:spacing w:after="0" w:line="240" w:lineRule="auto"/>
+        <w:jc w:val="both"/>
+        <w:rPr>
+          <w:rFonts w:cstheme="minorHAnsi"/>
+          <w:sz w:val="24"/>
+          <w:szCs w:val="24"/>
+          <w:highlight w:val="white"/>
+        </w:rPr>
+      </w:pPr>
+      <w:r>
+        <w:rPr>
+          <w:rFonts w:cstheme="minorHAnsi"/>
+          <w:sz w:val="24"/>
+          <w:szCs w:val="24"/>
+          <w:highlight w:val="white"/>
+        </w:rPr>
+        <w:t>Et nous choisissons le menu stock, puis mouvements divers</w:t>
+      </w:r>
+    </w:p>
+    <w:p>
+      <w:pPr>
+        <w:spacing w:after="0" w:line="240" w:lineRule="auto"/>
+        <w:jc w:val="both"/>
+        <w:rPr>
+          <w:rFonts w:cstheme="minorHAnsi"/>
+          <w:sz w:val="24"/>
+          <w:szCs w:val="24"/>
+          <w:highlight w:val="white"/>
+        </w:rPr>
+      </w:pPr>
+    </w:p>
+    <w:p>
+      <w:pPr>
+        <w:spacing w:after="0" w:line="240" w:lineRule="auto"/>
+        <w:rPr>
+          <w:rFonts w:cstheme="minorHAnsi"/>
+          <w:sz w:val="24"/>
+          <w:szCs w:val="24"/>
+        </w:rPr>
+      </w:pPr>
+    </w:p>
+    <w:p>
+      <w:pPr>
+        <w:spacing w:after="0" w:line="240" w:lineRule="auto"/>
+      </w:pPr>
+      <w:r>
+        <w:t xml:space="preserve">Dans la ligne Nature,vous faites </w:t>
       </w:r>
       <w:r>
         <w:rPr>
           <w:b/>
         </w:rPr>
-        <w:t>objectifs et les prérequis</w:t>
-      </w:r>
-      <w:r>
-        <w:t xml:space="preserve"> pour ce tutoriel </w:t>
-      </w:r>
-    </w:p>
-    <w:p>
-      <w:pPr>
-        <w:spacing w:after="0" w:line="240" w:lineRule="auto"/>
-        <w:jc w:val="both"/>
-      </w:pPr>
-      <w:r>
-        <w:t>L’objectif est d’Apprendre toutes les opérations pour réaliser des Rebuts avec ou sans Fournisseurs</w:t>
-      </w:r>
-    </w:p>
-    <w:p>
-      <w:pPr>
-        <w:spacing w:after="0" w:line="240" w:lineRule="auto"/>
-        <w:jc w:val="both"/>
-      </w:pPr>
-      <w:r>
-        <w:t xml:space="preserve">Il est nécéssaire au préalable </w:t>
-      </w:r>
-    </w:p>
-    <w:p>
-      <w:pPr>
-        <w:spacing w:after="0" w:line="240" w:lineRule="auto"/>
-        <w:jc w:val="both"/>
-      </w:pPr>
-      <w:r>
-        <w:t>De Maitriser Les principes l’utilisation de Putty , ainsi que les notions de fournisseur</w:t>
-      </w:r>
-      <w:r>
-        <w:br/>
-        <w:t>et il faut connaitre et savoir choisir les motifs de rebut</w:t>
-      </w:r>
-    </w:p>
-    <w:p>
-      <w:pPr>
-        <w:spacing w:after="0" w:line="240" w:lineRule="auto"/>
-      </w:pPr>
-    </w:p>
-    <w:p>
-      <w:pPr>
-        <w:spacing w:after="0" w:line="240" w:lineRule="auto"/>
-      </w:pPr>
-    </w:p>
-    <w:p>
-      <w:pPr>
-        <w:spacing w:after="0" w:line="240" w:lineRule="auto"/>
-        <w:jc w:val="both"/>
-        <w:rPr>
-          <w:rFonts w:cstheme="minorHAnsi"/>
-          <w:sz w:val="24"/>
-          <w:szCs w:val="24"/>
-          <w:highlight w:val="white"/>
-        </w:rPr>
-      </w:pPr>
-      <w:r>
-        <w:rPr>
-          <w:rFonts w:cstheme="minorHAnsi"/>
-          <w:sz w:val="24"/>
-          <w:szCs w:val="24"/>
-          <w:highlight w:val="white"/>
-        </w:rPr>
-        <w:t>Ce tutoriel sera divisé en 3 chapitres :</w:t>
-      </w:r>
-    </w:p>
-    <w:p>
-      <w:pPr>
-        <w:spacing w:after="0" w:line="240" w:lineRule="auto"/>
-        <w:jc w:val="both"/>
-        <w:rPr>
-          <w:rFonts w:cstheme="minorHAnsi"/>
-          <w:sz w:val="24"/>
-          <w:szCs w:val="24"/>
-          <w:highlight w:val="white"/>
-        </w:rPr>
-      </w:pPr>
-      <w:r>
-        <w:rPr>
-          <w:rFonts w:cstheme="minorHAnsi"/>
-          <w:sz w:val="24"/>
-          <w:szCs w:val="24"/>
-          <w:highlight w:val="white"/>
-        </w:rPr>
-        <w:t>La mise au rebut, avec fournissseur</w:t>
-      </w:r>
-    </w:p>
-    <w:p>
-      <w:pPr>
-        <w:spacing w:after="0" w:line="240" w:lineRule="auto"/>
-        <w:jc w:val="both"/>
-        <w:rPr>
-          <w:rFonts w:cstheme="minorHAnsi"/>
-          <w:sz w:val="24"/>
-          <w:szCs w:val="24"/>
-          <w:highlight w:val="white"/>
-        </w:rPr>
-      </w:pPr>
-      <w:r>
-        <w:rPr>
-          <w:rFonts w:cstheme="minorHAnsi"/>
-          <w:sz w:val="24"/>
-          <w:szCs w:val="24"/>
-          <w:highlight w:val="white"/>
-        </w:rPr>
-        <w:t>La mise au rebut,  sans fournisseur</w:t>
-      </w:r>
-    </w:p>
-    <w:p>
-      <w:pPr>
-        <w:spacing w:after="0" w:line="240" w:lineRule="auto"/>
-        <w:jc w:val="both"/>
-        <w:rPr>
-          <w:rFonts w:cstheme="minorHAnsi"/>
-          <w:sz w:val="24"/>
-          <w:szCs w:val="24"/>
-          <w:highlight w:val="white"/>
-        </w:rPr>
-      </w:pPr>
-      <w:r>
-        <w:rPr>
-          <w:rFonts w:cstheme="minorHAnsi"/>
-          <w:sz w:val="24"/>
-          <w:szCs w:val="24"/>
-          <w:highlight w:val="white"/>
-        </w:rPr>
-        <w:t xml:space="preserve">Et enfin, comment revenir sur les mouvements,  saisis pour les modifier </w:t>
-      </w:r>
-    </w:p>
-    <w:p>
-      <w:pPr>
-        <w:spacing w:after="0" w:line="240" w:lineRule="auto"/>
-        <w:jc w:val="both"/>
-        <w:rPr>
-          <w:rFonts w:cstheme="minorHAnsi"/>
-          <w:sz w:val="24"/>
-          <w:szCs w:val="24"/>
-          <w:highlight w:val="white"/>
-        </w:rPr>
-      </w:pPr>
-    </w:p>
-    <w:p>
-      <w:pPr>
-        <w:spacing w:after="0" w:line="240" w:lineRule="auto"/>
-        <w:jc w:val="both"/>
-        <w:rPr>
-          <w:rFonts w:cstheme="minorHAnsi"/>
-          <w:sz w:val="24"/>
-          <w:szCs w:val="24"/>
-          <w:highlight w:val="white"/>
-        </w:rPr>
-      </w:pPr>
-      <w:r>
-        <w:rPr>
-          <w:rFonts w:cstheme="minorHAnsi"/>
-          <w:sz w:val="24"/>
-          <w:szCs w:val="24"/>
-          <w:highlight w:val="white"/>
-        </w:rPr>
-        <w:t>&gt;voice1</w:t>
-      </w:r>
-    </w:p>
-    <w:p>
-      <w:pPr>
-        <w:spacing w:after="0" w:line="240" w:lineRule="auto"/>
-        <w:jc w:val="both"/>
-        <w:rPr>
-          <w:rFonts w:cstheme="minorHAnsi"/>
-          <w:sz w:val="24"/>
-          <w:szCs w:val="24"/>
-          <w:highlight w:val="white"/>
-        </w:rPr>
-      </w:pPr>
-      <w:r>
-        <w:rPr>
-          <w:rFonts w:cstheme="minorHAnsi"/>
-          <w:sz w:val="24"/>
-          <w:szCs w:val="24"/>
-          <w:highlight w:val="white"/>
-        </w:rPr>
-        <w:t>Pour commencer ces opérations, nous nous connectons sur le poste atelier</w:t>
-      </w:r>
-    </w:p>
-    <w:p>
-      <w:pPr>
-        <w:spacing w:after="0" w:line="240" w:lineRule="auto"/>
-        <w:jc w:val="both"/>
-        <w:rPr>
-          <w:rFonts w:cstheme="minorHAnsi"/>
-          <w:sz w:val="24"/>
-          <w:szCs w:val="24"/>
-          <w:highlight w:val="white"/>
-        </w:rPr>
-      </w:pPr>
-    </w:p>
-    <w:p>
-      <w:pPr>
-        <w:spacing w:after="0" w:line="240" w:lineRule="auto"/>
-        <w:jc w:val="both"/>
-        <w:rPr>
-          <w:rFonts w:cstheme="minorHAnsi"/>
-          <w:sz w:val="24"/>
-          <w:szCs w:val="24"/>
-          <w:highlight w:val="white"/>
-        </w:rPr>
-      </w:pPr>
-      <w:r>
-        <w:rPr>
-          <w:rFonts w:cstheme="minorHAnsi"/>
-          <w:sz w:val="24"/>
-          <w:szCs w:val="24"/>
-          <w:highlight w:val="white"/>
-        </w:rPr>
-        <w:t>Et nous choisissons le menu stock, puis mouvements divers</w:t>
-      </w:r>
-    </w:p>
-    <w:p>
-      <w:pPr>
-        <w:spacing w:after="0" w:line="240" w:lineRule="auto"/>
-        <w:rPr>
-          <w:rFonts w:cstheme="minorHAnsi"/>
-          <w:sz w:val="24"/>
-          <w:szCs w:val="24"/>
-        </w:rPr>
-      </w:pPr>
-    </w:p>
-    <w:p>
-      <w:pPr>
-        <w:spacing w:after="0" w:line="240" w:lineRule="auto"/>
-      </w:pPr>
-      <w:r>
-        <w:t xml:space="preserve">Dans la ligne Nature,vous faites </w:t>
-      </w:r>
-      <w:r>
-        <w:rPr>
-          <w:b/>
-        </w:rPr>
         <w:t>F5</w:t>
       </w:r>
       <w:r>
@@ -544,13 +530,25 @@
         <w:spacing w:after="0" w:line="240" w:lineRule="auto"/>
       </w:pPr>
       <w:r>
-        <w:t xml:space="preserve">Nous connaissons le fournisseur, nous choisissons donc lecode , </w:t>
+        <w:t>Nous connaissons le fournisseur, nous choisissons donc le</w:t>
       </w:r>
       <w:r>
         <w:t xml:space="preserve"> </w:t>
       </w:r>
       <w:r>
-        <w:t>rebut avec fournisseur</w:t>
+        <w:t xml:space="preserve">code , </w:t>
+      </w:r>
+      <w:r>
+        <w:t xml:space="preserve"> </w:t>
+      </w:r>
+      <w:r>
+        <w:t>rebut</w:t>
+      </w:r>
+      <w:r>
+        <w:t xml:space="preserve">, </w:t>
+      </w:r>
+      <w:r>
+        <w:t xml:space="preserve"> avec fournisseur</w:t>
       </w:r>
     </w:p>
     <w:p>
@@ -581,7 +579,6 @@
         <w:spacing w:after="0" w:line="240" w:lineRule="auto"/>
       </w:pPr>
       <w:r>
-        <w:lastRenderedPageBreak/>
         <w:t>Dans la ligne fournisseur,  vous entrez son code  , ou vous le choisissez dans la liste proposée par F5</w:t>
       </w:r>
     </w:p>
@@ -770,6 +767,21 @@
           <w:rFonts w:cstheme="minorHAnsi"/>
         </w:rPr>
       </w:pPr>
+    </w:p>
+    <w:p>
+      <w:pPr>
+        <w:pBdr>
+          <w:top w:val="nil"/>
+          <w:left w:val="nil"/>
+          <w:bottom w:val="nil"/>
+          <w:right w:val="nil"/>
+          <w:between w:val="nil"/>
+        </w:pBdr>
+        <w:spacing w:line="360" w:lineRule="auto"/>
+        <w:rPr>
+          <w:rFonts w:cstheme="minorHAnsi"/>
+        </w:rPr>
+      </w:pPr>
       <w:r>
         <w:rPr>
           <w:rFonts w:cstheme="minorHAnsi"/>
@@ -969,100 +981,124 @@
       <w:r>
         <w:t>Vif propose alors l’edition du mouvement.</w:t>
       </w:r>
+    </w:p>
+    <w:p>
+      <w:pPr>
+        <w:pBdr>
+          <w:top w:val="nil"/>
+          <w:left w:val="nil"/>
+          <w:bottom w:val="nil"/>
+          <w:right w:val="nil"/>
+          <w:between w:val="nil"/>
+        </w:pBdr>
+        <w:spacing w:after="0" w:line="240" w:lineRule="auto"/>
+        <w:ind w:left="14"/>
+      </w:pPr>
+      <w:r>
+        <w:lastRenderedPageBreak/>
+        <w:t>répondre OUI pour lancer cette édition. Les bons de mouvement édités doivent être archivés pour justifier les mises au rebut.</w:t>
+      </w:r>
+    </w:p>
+    <w:p>
+      <w:pPr>
+        <w:pBdr>
+          <w:top w:val="nil"/>
+          <w:left w:val="nil"/>
+          <w:bottom w:val="nil"/>
+          <w:right w:val="nil"/>
+          <w:between w:val="nil"/>
+        </w:pBdr>
+        <w:spacing w:after="0" w:line="240" w:lineRule="auto"/>
+        <w:ind w:left="14"/>
+      </w:pPr>
+      <w:r>
+        <w:t>Sinon, sélectionner NON vous permet de revenir sur les saisies pour les modifier, comme nous le verrons  au chapitre 3.</w:t>
+      </w:r>
+    </w:p>
+    <w:p>
+      <w:pPr>
+        <w:pBdr>
+          <w:top w:val="nil"/>
+          <w:left w:val="nil"/>
+          <w:bottom w:val="nil"/>
+          <w:right w:val="nil"/>
+          <w:between w:val="nil"/>
+        </w:pBdr>
+        <w:spacing w:after="0" w:line="240" w:lineRule="auto"/>
+        <w:ind w:left="14"/>
+      </w:pPr>
+    </w:p>
+    <w:p>
+      <w:pPr>
+        <w:pBdr>
+          <w:top w:val="nil"/>
+          <w:left w:val="nil"/>
+          <w:bottom w:val="nil"/>
+          <w:right w:val="nil"/>
+          <w:between w:val="nil"/>
+        </w:pBdr>
+        <w:spacing w:after="0" w:line="240" w:lineRule="auto"/>
+        <w:ind w:left="14"/>
+      </w:pPr>
+      <w:r>
+        <w:t>Puis faire F4</w:t>
+      </w:r>
+      <w:r>
+        <w:t xml:space="preserve">, </w:t>
+      </w:r>
+      <w:r>
+        <w:t xml:space="preserve"> pour terminer la séquence</w:t>
+      </w:r>
+    </w:p>
+    <w:p>
+      <w:pPr>
+        <w:pBdr>
+          <w:top w:val="nil"/>
+          <w:left w:val="nil"/>
+          <w:bottom w:val="nil"/>
+          <w:right w:val="nil"/>
+          <w:between w:val="nil"/>
+        </w:pBdr>
+        <w:spacing w:after="0" w:line="240" w:lineRule="auto"/>
+        <w:ind w:left="14"/>
+      </w:pPr>
+    </w:p>
+    <w:p>
+      <w:pPr>
+        <w:pBdr>
+          <w:top w:val="nil"/>
+          <w:left w:val="nil"/>
+          <w:bottom w:val="nil"/>
+          <w:right w:val="nil"/>
+          <w:between w:val="nil"/>
+        </w:pBdr>
+        <w:spacing w:after="0" w:line="240" w:lineRule="auto"/>
+        <w:ind w:left="14"/>
+      </w:pPr>
+      <w:r>
+        <w:t>&gt;voice5</w:t>
+      </w:r>
+    </w:p>
+    <w:p>
+      <w:pPr>
+        <w:spacing w:after="0" w:line="240" w:lineRule="auto"/>
+      </w:pPr>
+      <w:r>
+        <w:t>Passons au chapit</w:t>
+      </w:r>
+      <w:r>
+        <w:t>re 2</w:t>
+      </w:r>
       <w:r>
         <w:br/>
-        <w:t>répondre OUI pour lancer cette édition. Les bons de mouvement édités doivent être achivés pour justifier les mises au rebut.</w:t>
-      </w:r>
-      <w:r>
-        <w:br/>
-        <w:t>Sinon, selectionner NON vous permet de revenir sur les saisies pour les modifier, comme nous le verrons  au chapitre 3.</w:t>
-      </w:r>
-    </w:p>
-    <w:p>
-      <w:pPr>
-        <w:pBdr>
-          <w:top w:val="nil"/>
-          <w:left w:val="nil"/>
-          <w:bottom w:val="nil"/>
-          <w:right w:val="nil"/>
-          <w:between w:val="nil"/>
-        </w:pBdr>
-        <w:spacing w:after="0" w:line="240" w:lineRule="auto"/>
-        <w:ind w:left="14"/>
-      </w:pPr>
-    </w:p>
-    <w:p>
-      <w:pPr>
-        <w:pBdr>
-          <w:top w:val="nil"/>
-          <w:left w:val="nil"/>
-          <w:bottom w:val="nil"/>
-          <w:right w:val="nil"/>
-          <w:between w:val="nil"/>
-        </w:pBdr>
-        <w:spacing w:after="0" w:line="240" w:lineRule="auto"/>
-        <w:ind w:left="14"/>
-      </w:pPr>
-      <w:r>
-        <w:lastRenderedPageBreak/>
-        <w:t>Puis faire F4</w:t>
+      </w:r>
+      <w:r>
+        <w:t>Cette fois ci</w:t>
       </w:r>
       <w:r>
         <w:t xml:space="preserve">, </w:t>
       </w:r>
       <w:r>
-        <w:t xml:space="preserve"> pour terminer la séquence</w:t>
-      </w:r>
-    </w:p>
-    <w:p>
-      <w:pPr>
-        <w:pBdr>
-          <w:top w:val="nil"/>
-          <w:left w:val="nil"/>
-          <w:bottom w:val="nil"/>
-          <w:right w:val="nil"/>
-          <w:between w:val="nil"/>
-        </w:pBdr>
-        <w:spacing w:after="0" w:line="240" w:lineRule="auto"/>
-        <w:ind w:left="14"/>
-      </w:pPr>
-    </w:p>
-    <w:p>
-      <w:pPr>
-        <w:pBdr>
-          <w:top w:val="nil"/>
-          <w:left w:val="nil"/>
-          <w:bottom w:val="nil"/>
-          <w:right w:val="nil"/>
-          <w:between w:val="nil"/>
-        </w:pBdr>
-        <w:spacing w:after="0" w:line="240" w:lineRule="auto"/>
-        <w:ind w:left="14"/>
-      </w:pPr>
-      <w:r>
-        <w:t>&gt;voice5</w:t>
-      </w:r>
-    </w:p>
-    <w:p>
-      <w:pPr>
-        <w:spacing w:after="0" w:line="240" w:lineRule="auto"/>
-      </w:pPr>
-      <w:r>
-        <w:t>Passons au chapit</w:t>
-      </w:r>
-      <w:r>
-        <w:t>re 2</w:t>
-      </w:r>
-      <w:r>
-        <w:br/>
-      </w:r>
-      <w:r>
-        <w:t>Cette fois ci</w:t>
-      </w:r>
-      <w:r>
-        <w:t xml:space="preserve">, </w:t>
-      </w:r>
-      <w:r>
         <w:t xml:space="preserve"> c</w:t>
       </w:r>
       <w:r>
@@ -1114,7 +1150,10 @@
         <w:ind w:left="14"/>
       </w:pPr>
       <w:r>
-        <w:t>Faisons F4 , pour ouvrir la liste des natures de rebut</w:t>
+        <w:t>Faisons F5</w:t>
+      </w:r>
+      <w:r>
+        <w:t xml:space="preserve"> , pour ouvrir la liste des natures de rebut</w:t>
       </w:r>
     </w:p>
     <w:p>
@@ -1611,6 +1650,7 @@
         <w:ind w:left="14"/>
       </w:pPr>
       <w:r>
+        <w:lastRenderedPageBreak/>
         <w:t>Et nous finalisons notre modification avec l’edition du mouvement corrigé.</w:t>
       </w:r>
     </w:p>
@@ -1668,8 +1708,227 @@
         <w:spacing w:after="0" w:line="240" w:lineRule="auto"/>
         <w:ind w:left="14"/>
       </w:pPr>
-      <w:r>
-        <w:lastRenderedPageBreak/>
+    </w:p>
+    <w:p>
+      <w:pPr>
+        <w:pBdr>
+          <w:top w:val="nil"/>
+          <w:left w:val="nil"/>
+          <w:bottom w:val="nil"/>
+          <w:right w:val="nil"/>
+          <w:between w:val="nil"/>
+        </w:pBdr>
+        <w:spacing w:after="0" w:line="240" w:lineRule="auto"/>
+        <w:ind w:left="14"/>
+      </w:pPr>
+      <w:r>
+        <w:t>&gt;voice5</w:t>
+      </w:r>
+    </w:p>
+    <w:p>
+      <w:pPr>
+        <w:pBdr>
+          <w:top w:val="nil"/>
+          <w:left w:val="nil"/>
+          <w:bottom w:val="nil"/>
+          <w:right w:val="nil"/>
+          <w:between w:val="nil"/>
+        </w:pBdr>
+        <w:shd w:val="clear" w:color="auto" w:fill="FFFFFF"/>
+        <w:spacing w:before="120" w:after="0" w:line="240" w:lineRule="auto"/>
+        <w:ind w:left="89"/>
+        <w:rPr>
+          <w:sz w:val="28"/>
+          <w:szCs w:val="28"/>
+        </w:rPr>
+      </w:pPr>
+      <w:r>
+        <w:rPr>
+          <w:color w:val="000000"/>
+          <w:sz w:val="28"/>
+          <w:szCs w:val="28"/>
+        </w:rPr>
+        <w:t>Voilà</w:t>
+      </w:r>
+      <w:r>
+        <w:rPr>
+          <w:color w:val="000000"/>
+          <w:sz w:val="28"/>
+          <w:szCs w:val="28"/>
+        </w:rPr>
+        <w:t xml:space="preserve">, </w:t>
+      </w:r>
+      <w:r>
+        <w:rPr>
+          <w:color w:val="000000"/>
+          <w:sz w:val="28"/>
+          <w:szCs w:val="28"/>
+        </w:rPr>
+        <w:t xml:space="preserve"> </w:t>
+      </w:r>
+      <w:r>
+        <w:rPr>
+          <w:color w:val="000000"/>
+          <w:sz w:val="28"/>
+          <w:szCs w:val="28"/>
+        </w:rPr>
+        <w:t xml:space="preserve">ce tutoriel dédié aux rebut est terminé. </w:t>
+      </w:r>
+      <w:r>
+        <w:rPr>
+          <w:sz w:val="28"/>
+          <w:szCs w:val="28"/>
+        </w:rPr>
+        <w:t xml:space="preserve"> </w:t>
+      </w:r>
+    </w:p>
+    <w:p>
+      <w:pPr>
+        <w:shd w:val="clear" w:color="auto" w:fill="FFFFFF"/>
+        <w:spacing w:before="120" w:after="0" w:line="240" w:lineRule="auto"/>
+        <w:rPr>
+          <w:color w:val="000000"/>
+          <w:sz w:val="28"/>
+          <w:szCs w:val="28"/>
+        </w:rPr>
+      </w:pPr>
+      <w:r>
+        <w:rPr>
+          <w:color w:val="000000"/>
+          <w:sz w:val="28"/>
+          <w:szCs w:val="28"/>
+        </w:rPr>
+        <w:t>Si cette vidéo vous a plus, n'hésitez pas à la partager et souvenez-vous que l'équipe de formation est à votre disposition</w:t>
+      </w:r>
+      <w:r>
+        <w:rPr>
+          <w:color w:val="000000"/>
+          <w:sz w:val="28"/>
+          <w:szCs w:val="28"/>
+        </w:rPr>
+        <w:br/>
+      </w:r>
+    </w:p>
+    <w:p>
+      <w:pPr>
+        <w:shd w:val="clear" w:color="auto" w:fill="FFFFFF"/>
+        <w:spacing w:after="0" w:line="240" w:lineRule="auto"/>
+        <w:rPr>
+          <w:color w:val="000000"/>
+          <w:sz w:val="28"/>
+          <w:szCs w:val="28"/>
+        </w:rPr>
+      </w:pPr>
+      <w:r>
+        <w:rPr>
+          <w:color w:val="000000"/>
+          <w:sz w:val="28"/>
+          <w:szCs w:val="28"/>
+        </w:rPr>
+        <w:t>Si vous ne vous sentez pas confortable pour réaliser les opérations directement en production, rappelez-vous, que vous pouvez toujours vous entraîner dans l'environnement de test</w:t>
+      </w:r>
+      <w:r>
+        <w:rPr>
+          <w:color w:val="000000"/>
+          <w:sz w:val="28"/>
+          <w:szCs w:val="28"/>
+        </w:rPr>
+        <w:t xml:space="preserve">, </w:t>
+      </w:r>
+      <w:r>
+        <w:rPr>
+          <w:color w:val="000000"/>
+          <w:sz w:val="28"/>
+          <w:szCs w:val="28"/>
+        </w:rPr>
+        <w:t xml:space="preserve"> qui est à votre disposition</w:t>
+      </w:r>
+    </w:p>
+    <w:p>
+      <w:pPr>
+        <w:shd w:val="clear" w:color="auto" w:fill="FFFFFF"/>
+        <w:spacing w:after="0" w:line="240" w:lineRule="auto"/>
+        <w:rPr>
+          <w:color w:val="000000"/>
+          <w:sz w:val="28"/>
+          <w:szCs w:val="28"/>
+        </w:rPr>
+      </w:pPr>
+    </w:p>
+    <w:p>
+      <w:pPr>
+        <w:shd w:val="clear" w:color="auto" w:fill="FFFFFF"/>
+        <w:spacing w:after="0" w:line="240" w:lineRule="auto"/>
+        <w:rPr>
+          <w:color w:val="000000"/>
+          <w:sz w:val="28"/>
+          <w:szCs w:val="28"/>
+        </w:rPr>
+      </w:pPr>
+      <w:r>
+        <w:rPr>
+          <w:color w:val="000000"/>
+          <w:sz w:val="28"/>
+          <w:szCs w:val="28"/>
+        </w:rPr>
+        <w:t>A très vite</w:t>
+      </w:r>
+      <w:r>
+        <w:rPr>
+          <w:color w:val="000000"/>
+          <w:sz w:val="28"/>
+          <w:szCs w:val="28"/>
+        </w:rPr>
+        <w:t xml:space="preserve">, </w:t>
+      </w:r>
+      <w:r>
+        <w:rPr>
+          <w:color w:val="000000"/>
+          <w:sz w:val="28"/>
+          <w:szCs w:val="28"/>
+        </w:rPr>
+        <w:t xml:space="preserve"> pour un autre module de formation</w:t>
+      </w:r>
+    </w:p>
+    <w:p>
+      <w:pPr>
+        <w:pBdr>
+          <w:top w:val="nil"/>
+          <w:left w:val="nil"/>
+          <w:bottom w:val="nil"/>
+          <w:right w:val="nil"/>
+          <w:between w:val="nil"/>
+        </w:pBdr>
+        <w:spacing w:after="0" w:line="240" w:lineRule="auto"/>
+        <w:ind w:left="14"/>
+      </w:pPr>
+    </w:p>
+    <w:p>
+      <w:pPr>
+        <w:pBdr>
+          <w:top w:val="nil"/>
+          <w:left w:val="nil"/>
+          <w:bottom w:val="nil"/>
+          <w:right w:val="nil"/>
+          <w:between w:val="nil"/>
+        </w:pBdr>
+        <w:spacing w:after="0" w:line="240" w:lineRule="auto"/>
+        <w:ind w:left="14"/>
+      </w:pPr>
+    </w:p>
+    <w:p>
+      <w:pPr>
+        <w:pBdr>
+          <w:top w:val="nil"/>
+          <w:left w:val="nil"/>
+          <w:bottom w:val="nil"/>
+          <w:right w:val="nil"/>
+          <w:between w:val="nil"/>
+        </w:pBdr>
+        <w:spacing w:after="0" w:line="240" w:lineRule="auto"/>
+        <w:ind w:left="14"/>
+      </w:pPr>
+      <w:r>
         <w:br/>
       </w:r>
     </w:p>

</xml_diff>

<commit_message>
jeu. 17 déc. 2020 21:23:41
</commit_message>
<xml_diff>
--- a/Texte REBUT.docx
+++ b/Texte REBUT.docx
@@ -229,15 +229,15 @@
           <w:rFonts w:cstheme="minorHAnsi"/>
           <w:sz w:val="24"/>
           <w:szCs w:val="24"/>
-          <w:highlight w:val="white"/>
-        </w:rPr>
-      </w:pPr>
-      <w:r>
-        <w:rPr>
-          <w:rFonts w:cstheme="minorHAnsi"/>
-          <w:sz w:val="24"/>
-          <w:szCs w:val="24"/>
-          <w:highlight w:val="white"/>
+          <w:highlight w:val="yellow"/>
+        </w:rPr>
+      </w:pPr>
+      <w:r>
+        <w:rPr>
+          <w:rFonts w:cstheme="minorHAnsi"/>
+          <w:sz w:val="24"/>
+          <w:szCs w:val="24"/>
+          <w:highlight w:val="yellow"/>
         </w:rPr>
         <w:t>&gt;voice5</w:t>
       </w:r>
@@ -245,18 +245,54 @@
     <w:p>
       <w:pPr>
         <w:spacing w:after="0" w:line="240" w:lineRule="auto"/>
-      </w:pPr>
-      <w:r>
-        <w:t>Mettre des produits au Rebut consiste à retirer de vos stocks des denrées alimentaires qui sont devenues impropres à la consommation pour diverses raisons (DLC dépassée, non consommable, casse Entrepôt etc )</w:t>
-      </w:r>
-    </w:p>
-    <w:p>
-      <w:pPr>
-        <w:spacing w:after="0" w:line="240" w:lineRule="auto"/>
-      </w:pPr>
-      <w:r>
+        <w:rPr>
+          <w:highlight w:val="yellow"/>
+        </w:rPr>
+      </w:pPr>
+      <w:r>
+        <w:rPr>
+          <w:highlight w:val="yellow"/>
+        </w:rPr>
+        <w:t xml:space="preserve">Mettre des produits au Rebut consiste à retirer de vos stocks des denrées alimentaires qui sont devenues impropres à la consommation pour diverses raisons (DLC dépassée, non consommable, </w:t>
+      </w:r>
+      <w:r>
+        <w:rPr>
+          <w:highlight w:val="yellow"/>
+        </w:rPr>
+        <w:t>aspect non conforme, ette cétéra</w:t>
+      </w:r>
+      <w:r>
+        <w:rPr>
+          <w:highlight w:val="yellow"/>
+        </w:rPr>
+        <w:t xml:space="preserve"> )</w:t>
+      </w:r>
+    </w:p>
+    <w:p>
+      <w:pPr>
+        <w:spacing w:after="0" w:line="240" w:lineRule="auto"/>
+        <w:rPr>
+          <w:highlight w:val="yellow"/>
+        </w:rPr>
+      </w:pPr>
+      <w:r>
+        <w:rPr>
+          <w:highlight w:val="yellow"/>
+        </w:rPr>
         <w:br/>
-        <w:t xml:space="preserve"> A l’issue de la destructionphysique  des produits concernés, une  mise a jour du stock dans vif doit etre réalisée</w:t>
+        <w:t xml:space="preserve"> A l’issue de la destruction</w:t>
+      </w:r>
+      <w:r>
+        <w:rPr>
+          <w:highlight w:val="yellow"/>
+        </w:rPr>
+        <w:t xml:space="preserve"> </w:t>
+      </w:r>
+      <w:r>
+        <w:rPr>
+          <w:highlight w:val="yellow"/>
+        </w:rPr>
+        <w:t>physique  des produits concernés, une  mise a jour du stock dans vif doit etre réalisée</w:t>
       </w:r>
     </w:p>
     <w:p>
@@ -267,8 +303,14 @@
           <w:numId w:val="2"/>
         </w:numPr>
         <w:spacing w:line="240" w:lineRule="auto"/>
-      </w:pPr>
-      <w:r>
+        <w:rPr>
+          <w:highlight w:val="yellow"/>
+        </w:rPr>
+      </w:pPr>
+      <w:r>
+        <w:rPr>
+          <w:highlight w:val="yellow"/>
+        </w:rPr>
         <w:t>Avec l’option mise au rebut fournisseur  dans le cas ou vous connaissez le fournisseur des Marchandises</w:t>
       </w:r>
     </w:p>
@@ -280,8 +322,14 @@
           <w:numId w:val="2"/>
         </w:numPr>
         <w:spacing w:line="240" w:lineRule="auto"/>
-      </w:pPr>
-      <w:r>
+        <w:rPr>
+          <w:highlight w:val="yellow"/>
+        </w:rPr>
+      </w:pPr>
+      <w:r>
+        <w:rPr>
+          <w:highlight w:val="yellow"/>
+        </w:rPr>
         <w:t>Soit avec l’option mise eu rebut sans fournisseur dans le cas inverse.</w:t>
       </w:r>
     </w:p>
@@ -508,16 +556,52 @@
         <w:spacing w:after="0" w:line="240" w:lineRule="auto"/>
       </w:pPr>
       <w:r>
+        <w:rPr>
+          <w:highlight w:val="yellow"/>
+        </w:rPr>
         <w:t xml:space="preserve">Dans la ligne Nature,vous faites </w:t>
       </w:r>
       <w:r>
         <w:rPr>
           <w:b/>
-        </w:rPr>
-        <w:t>F5</w:t>
-      </w:r>
-      <w:r>
-        <w:t xml:space="preserve"> pour définir la Nature du Rebut </w:t>
+          <w:highlight w:val="yellow"/>
+        </w:rPr>
+        <w:t>F</w:t>
+      </w:r>
+      <w:r>
+        <w:rPr>
+          <w:b/>
+          <w:highlight w:val="yellow"/>
+        </w:rPr>
+        <w:t xml:space="preserve"> </w:t>
+      </w:r>
+      <w:r>
+        <w:rPr>
+          <w:b/>
+          <w:highlight w:val="yellow"/>
+        </w:rPr>
+        <w:t>5</w:t>
+      </w:r>
+      <w:r>
+        <w:rPr>
+          <w:highlight w:val="yellow"/>
+        </w:rPr>
+        <w:t xml:space="preserve"> </w:t>
+      </w:r>
+      <w:r>
+        <w:rPr>
+          <w:highlight w:val="yellow"/>
+        </w:rPr>
+        <w:t xml:space="preserve">, </w:t>
+      </w:r>
+      <w:r>
+        <w:rPr>
+          <w:highlight w:val="yellow"/>
+        </w:rPr>
+        <w:t>pour définir la Nature du Rebut</w:t>
+      </w:r>
+      <w:r>
+        <w:t> </w:t>
       </w:r>
     </w:p>
     <w:p>
@@ -617,34 +701,7 @@
         <w:rPr>
           <w:rFonts w:cstheme="minorHAnsi"/>
         </w:rPr>
-        <w:t>Il éxiste plusieurs motifs de rebut , utilsez F5 pour avoir la liste, et selectionner celui qui convient.</w:t>
-      </w:r>
-      <w:r>
-        <w:rPr>
-          <w:rFonts w:cstheme="minorHAnsi"/>
-        </w:rPr>
-        <w:br/>
-        <w:t xml:space="preserve">Sur un mouvement on ne peut mettre que des produits ayant le </w:t>
-      </w:r>
-      <w:r>
-        <w:rPr>
-          <w:rFonts w:cstheme="minorHAnsi"/>
-          <w:u w:val="single"/>
-        </w:rPr>
-        <w:t>même motif de mise au rebut</w:t>
-      </w:r>
-      <w:r>
-        <w:rPr>
-          <w:rFonts w:cstheme="minorHAnsi"/>
-        </w:rPr>
-        <w:t xml:space="preserve">. </w:t>
-      </w:r>
-      <w:r>
-        <w:rPr>
-          <w:rFonts w:cstheme="minorHAnsi"/>
-        </w:rPr>
-        <w:br/>
-        <w:t>On ne peut pas mélanger un produit avec le motif DLC dépassée avec un produit pour motif aspect NON Conforme.  Dans ce cas il faut créer deux mouvements</w:t>
+        <w:t>&gt;voice1</w:t>
       </w:r>
     </w:p>
     <w:p>
@@ -661,6 +718,12 @@
           <w:rFonts w:cstheme="minorHAnsi"/>
         </w:rPr>
       </w:pPr>
+      <w:r>
+        <w:rPr>
+          <w:rFonts w:cstheme="minorHAnsi"/>
+        </w:rPr>
+        <w:t>Il y a plusieurs motifs de rebut possibles , utilisez F 5 , pour  obtenir la liste, et sélectionner celui qui convient.</w:t>
+      </w:r>
     </w:p>
     <w:p>
       <w:pPr>
@@ -680,13 +743,96 @@
         <w:rPr>
           <w:rFonts w:cstheme="minorHAnsi"/>
         </w:rPr>
+        <w:t xml:space="preserve">Sur un mouvement, on ne peut mettre que des produits ayant le même motif de mise au rebut. </w:t>
+      </w:r>
+    </w:p>
+    <w:p>
+      <w:pPr>
+        <w:pBdr>
+          <w:top w:val="nil"/>
+          <w:left w:val="nil"/>
+          <w:bottom w:val="nil"/>
+          <w:right w:val="nil"/>
+          <w:between w:val="nil"/>
+        </w:pBdr>
+        <w:spacing w:line="360" w:lineRule="auto"/>
+        <w:rPr>
+          <w:rFonts w:cstheme="minorHAnsi"/>
+        </w:rPr>
+      </w:pPr>
+      <w:r>
+        <w:rPr>
+          <w:rFonts w:cstheme="minorHAnsi"/>
+        </w:rPr>
+        <w:t>On ne peut pas mélanger un produit avec le motif DLC dépassée , avec un produit pour motif  NON Conforme.  Dans ce cas il faut créer deux mouvements</w:t>
+      </w:r>
+    </w:p>
+    <w:p>
+      <w:pPr>
+        <w:pBdr>
+          <w:top w:val="nil"/>
+          <w:left w:val="nil"/>
+          <w:bottom w:val="nil"/>
+          <w:right w:val="nil"/>
+          <w:between w:val="nil"/>
+        </w:pBdr>
+        <w:spacing w:line="360" w:lineRule="auto"/>
+        <w:rPr>
+          <w:rFonts w:cstheme="minorHAnsi"/>
+        </w:rPr>
+      </w:pPr>
+    </w:p>
+    <w:p>
+      <w:pPr>
+        <w:pBdr>
+          <w:top w:val="nil"/>
+          <w:left w:val="nil"/>
+          <w:bottom w:val="nil"/>
+          <w:right w:val="nil"/>
+          <w:between w:val="nil"/>
+        </w:pBdr>
+        <w:spacing w:line="360" w:lineRule="auto"/>
+        <w:rPr>
+          <w:rFonts w:cstheme="minorHAnsi"/>
+        </w:rPr>
+      </w:pPr>
+      <w:r>
+        <w:rPr>
+          <w:rFonts w:cstheme="minorHAnsi"/>
+          <w:highlight w:val="yellow"/>
+        </w:rPr>
         <w:t xml:space="preserve">Ici nous choisissons le motif correspondant à un dépassement de date </w:t>
       </w:r>
       <w:r>
         <w:rPr>
           <w:rFonts w:cstheme="minorHAnsi"/>
+          <w:highlight w:val="yellow"/>
         </w:rPr>
         <w:t>DLC</w:t>
+      </w:r>
+      <w:r>
+        <w:rPr>
+          <w:rFonts w:cstheme="minorHAnsi"/>
+        </w:rPr>
+        <w:t xml:space="preserve"> &lt;</w:t>
+      </w:r>
+      <w:r>
+        <w:rPr>
+          <w:rFonts w:cstheme="minorHAnsi"/>
+        </w:rPr>
+        <w:sym w:font="Wingdings" w:char="F0E7"/>
+      </w:r>
+      <w:r>
+        <w:rPr>
+          <w:rFonts w:cstheme="minorHAnsi"/>
+        </w:rPr>
+        <w:t xml:space="preserve"> DLU</w:t>
+      </w:r>
+      <w:r>
+        <w:rPr>
+          <w:rFonts w:cstheme="minorHAnsi"/>
+        </w:rPr>
+        <w:t>o</w:t>
       </w:r>
     </w:p>
     <w:p>
@@ -903,7 +1049,7 @@
         <w:t>FOURNISSEUR</w:t>
       </w:r>
       <w:r>
-        <w:t xml:space="preserve"> faites recommencez les opérations décrites ci-dessus</w:t>
+        <w:t xml:space="preserve">  recommencez les opérations décrites ci-dessus</w:t>
       </w:r>
       <w:r>
         <w:t xml:space="preserve"> pour une autre article.</w:t>
@@ -942,25 +1088,46 @@
         <w:jc w:val="both"/>
       </w:pPr>
       <w:r>
+        <w:rPr>
+          <w:highlight w:val="yellow"/>
+        </w:rPr>
+        <w:lastRenderedPageBreak/>
         <w:t>le</w:t>
       </w:r>
       <w:r>
         <w:rPr>
           <w:b/>
+          <w:highlight w:val="yellow"/>
         </w:rPr>
         <w:t>s</w:t>
       </w:r>
       <w:r>
-        <w:t xml:space="preserve"> rebuts pour le </w:t>
+        <w:rPr>
+          <w:highlight w:val="yellow"/>
+        </w:rPr>
+        <w:t xml:space="preserve"> rebut</w:t>
+      </w:r>
+      <w:r>
+        <w:rPr>
+          <w:highlight w:val="yellow"/>
+        </w:rPr>
+        <w:t xml:space="preserve"> pour le </w:t>
       </w:r>
       <w:r>
         <w:rPr>
           <w:b/>
+          <w:highlight w:val="yellow"/>
         </w:rPr>
         <w:t>motif initialement choisi</w:t>
       </w:r>
       <w:r>
-        <w:t xml:space="preserve"> étant terminés , nous utilisons F4 pour cloturer ce mouvement.</w:t>
+        <w:rPr>
+          <w:highlight w:val="yellow"/>
+        </w:rPr>
+        <w:t xml:space="preserve"> étant terminés , nous utilisons F4 pour cloturer ce mouvement</w:t>
+      </w:r>
+      <w:r>
+        <w:t>.</w:t>
       </w:r>
       <w:r>
         <w:br/>
@@ -995,7 +1162,6 @@
         <w:ind w:left="14"/>
       </w:pPr>
       <w:r>
-        <w:lastRenderedPageBreak/>
         <w:t>répondre OUI pour lancer cette édition. Les bons de mouvement édités doivent être archivés pour justifier les mises au rebut.</w:t>
       </w:r>
     </w:p>
@@ -1182,7 +1348,22 @@
         <w:ind w:left="14"/>
       </w:pPr>
       <w:r>
-        <w:t>Et cette fois, nous choissisons le code correspondant au rebut,  sans fournisseur</w:t>
+        <w:rPr>
+          <w:highlight w:val="yellow"/>
+        </w:rPr>
+        <w:t xml:space="preserve">Et cette fois, nous </w:t>
+      </w:r>
+      <w:r>
+        <w:rPr>
+          <w:highlight w:val="yellow"/>
+        </w:rPr>
+        <w:t>utilisons</w:t>
+      </w:r>
+      <w:r>
+        <w:rPr>
+          <w:highlight w:val="yellow"/>
+        </w:rPr>
+        <w:t xml:space="preserve"> le code correspondant au rebut,  sans fournisseur</w:t>
       </w:r>
     </w:p>
     <w:p>
@@ -1574,24 +1755,46 @@
         </w:pBdr>
         <w:spacing w:after="0" w:line="240" w:lineRule="auto"/>
         <w:ind w:left="14"/>
-      </w:pPr>
-      <w:r>
-        <w:t>Puis nous utilisons F3 pour créer une nouvelle ligne , qui va nous permetre de resaisir correctement</w:t>
-      </w:r>
-    </w:p>
-    <w:p>
-      <w:pPr>
-        <w:pBdr>
-          <w:top w:val="nil"/>
-          <w:left w:val="nil"/>
-          <w:bottom w:val="nil"/>
-          <w:right w:val="nil"/>
-          <w:between w:val="nil"/>
-        </w:pBdr>
-        <w:spacing w:after="0" w:line="240" w:lineRule="auto"/>
-        <w:ind w:left="14"/>
-      </w:pPr>
-      <w:r>
+        <w:rPr>
+          <w:highlight w:val="yellow"/>
+        </w:rPr>
+      </w:pPr>
+      <w:r>
+        <w:rPr>
+          <w:highlight w:val="yellow"/>
+        </w:rPr>
+        <w:t xml:space="preserve">Puis nous utilisons F3 pour créer une nouvelle ligne , </w:t>
+      </w:r>
+      <w:r>
+        <w:rPr>
+          <w:highlight w:val="yellow"/>
+        </w:rPr>
+        <w:t xml:space="preserve">afin </w:t>
+      </w:r>
+      <w:r>
+        <w:rPr>
+          <w:highlight w:val="yellow"/>
+        </w:rPr>
+        <w:t xml:space="preserve"> de resaisir correctement</w:t>
+      </w:r>
+    </w:p>
+    <w:p>
+      <w:pPr>
+        <w:pBdr>
+          <w:top w:val="nil"/>
+          <w:left w:val="nil"/>
+          <w:bottom w:val="nil"/>
+          <w:right w:val="nil"/>
+          <w:between w:val="nil"/>
+        </w:pBdr>
+        <w:spacing w:after="0" w:line="240" w:lineRule="auto"/>
+        <w:ind w:left="14"/>
+      </w:pPr>
+      <w:r>
+        <w:rPr>
+          <w:highlight w:val="yellow"/>
+        </w:rPr>
+        <w:lastRenderedPageBreak/>
         <w:t>La ligne annulée.</w:t>
       </w:r>
     </w:p>
@@ -1650,7 +1853,6 @@
         <w:ind w:left="14"/>
       </w:pPr>
       <w:r>
-        <w:lastRenderedPageBreak/>
         <w:t>Et nous finalisons notre modification avec l’edition du mouvement corrigé.</w:t>
       </w:r>
     </w:p>
@@ -1841,7 +2043,15 @@
           <w:sz w:val="28"/>
           <w:szCs w:val="28"/>
         </w:rPr>
-        <w:t xml:space="preserve"> qui est à votre disposition</w:t>
+        <w:t xml:space="preserve"> </w:t>
+      </w:r>
+      <w:r>
+        <w:rPr>
+          <w:color w:val="000000"/>
+          <w:sz w:val="28"/>
+          <w:szCs w:val="28"/>
+        </w:rPr>
+        <w:t>prévu à cet effet.</w:t>
       </w:r>
     </w:p>
     <w:p>

</xml_diff>